<commit_message>
adc_sample: update cmd doc
</commit_message>
<xml_diff>
--- a/embedded/adc_sample/DOC/cmd说明.docx
+++ b/embedded/adc_sample/DOC/cmd说明.docx
@@ -5,9 +5,640 @@
     <w:p>
       <w:pPr>
         <w:spacing w:line="220" w:lineRule="atLeast"/>
+        <w:rPr>
+          <w:rFonts w:hint="eastAsia"/>
+        </w:rPr>
+      </w:pPr>
+      <w:r>
+        <w:rPr>
+          <w:rFonts w:hint="eastAsia"/>
+        </w:rPr>
+        <w:t>使用</w:t>
+      </w:r>
+      <w:r>
+        <w:rPr>
+          <w:rFonts w:hint="eastAsia"/>
+        </w:rPr>
+        <w:t>USB</w:t>
+      </w:r>
+      <w:r>
+        <w:rPr>
+          <w:rFonts w:hint="eastAsia"/>
+        </w:rPr>
+        <w:t>串口转换器连接</w:t>
+      </w:r>
+      <w:r>
+        <w:rPr>
+          <w:rFonts w:hint="eastAsia"/>
+        </w:rPr>
+        <w:t>PC</w:t>
+      </w:r>
+      <w:r>
+        <w:rPr>
+          <w:rFonts w:hint="eastAsia"/>
+        </w:rPr>
+        <w:t>机及</w:t>
+      </w:r>
+      <w:r>
+        <w:rPr>
+          <w:rFonts w:hint="eastAsia"/>
+        </w:rPr>
+        <w:t>CH2840ADX</w:t>
+      </w:r>
+      <w:r>
+        <w:rPr>
+          <w:rFonts w:hint="eastAsia"/>
+        </w:rPr>
+        <w:t>板子；使用</w:t>
+      </w:r>
+      <w:r>
+        <w:rPr>
+          <w:rFonts w:hint="eastAsia"/>
+        </w:rPr>
+        <w:t>115200 8n1</w:t>
+      </w:r>
+      <w:r>
+        <w:rPr>
+          <w:rFonts w:hint="eastAsia"/>
+        </w:rPr>
+        <w:t>的设置打开相关串口，如下图。</w:t>
+      </w:r>
+    </w:p>
+    <w:p>
+      <w:pPr>
+        <w:spacing w:line="220" w:lineRule="atLeast"/>
+        <w:rPr>
+          <w:rFonts w:hint="eastAsia"/>
+        </w:rPr>
+      </w:pPr>
+      <w:r>
+        <w:rPr>
+          <w:noProof/>
+        </w:rPr>
+        <w:drawing>
+          <wp:inline distT="0" distB="0" distL="0" distR="0">
+            <wp:extent cx="5274310" cy="2676324"/>
+            <wp:effectExtent l="19050" t="0" r="2540" b="0"/>
+            <wp:docPr id="1" name="图片 1"/>
+            <wp:cNvGraphicFramePr>
+              <a:graphicFrameLocks xmlns:a="http://schemas.openxmlformats.org/drawingml/2006/main" noChangeAspect="1"/>
+            </wp:cNvGraphicFramePr>
+            <a:graphic xmlns:a="http://schemas.openxmlformats.org/drawingml/2006/main">
+              <a:graphicData uri="http://schemas.openxmlformats.org/drawingml/2006/picture">
+                <pic:pic xmlns:pic="http://schemas.openxmlformats.org/drawingml/2006/picture">
+                  <pic:nvPicPr>
+                    <pic:cNvPr id="0" name="Picture 1"/>
+                    <pic:cNvPicPr>
+                      <a:picLocks noChangeAspect="1" noChangeArrowheads="1"/>
+                    </pic:cNvPicPr>
+                  </pic:nvPicPr>
+                  <pic:blipFill>
+                    <a:blip r:embed="rId6" cstate="print"/>
+                    <a:srcRect/>
+                    <a:stretch>
+                      <a:fillRect/>
+                    </a:stretch>
+                  </pic:blipFill>
+                  <pic:spPr bwMode="auto">
+                    <a:xfrm>
+                      <a:off x="0" y="0"/>
+                      <a:ext cx="5274310" cy="2676324"/>
+                    </a:xfrm>
+                    <a:prstGeom prst="rect">
+                      <a:avLst/>
+                    </a:prstGeom>
+                    <a:noFill/>
+                    <a:ln w="9525">
+                      <a:noFill/>
+                      <a:miter lim="800000"/>
+                      <a:headEnd/>
+                      <a:tailEnd/>
+                    </a:ln>
+                  </pic:spPr>
+                </pic:pic>
+              </a:graphicData>
+            </a:graphic>
+          </wp:inline>
+        </w:drawing>
+      </w:r>
+    </w:p>
+    <w:p>
+      <w:pPr>
+        <w:spacing w:line="220" w:lineRule="atLeast"/>
+        <w:rPr>
+          <w:rFonts w:hint="eastAsia"/>
+        </w:rPr>
+      </w:pPr>
+      <w:r>
+        <w:rPr>
+          <w:rFonts w:hint="eastAsia"/>
+        </w:rPr>
+        <w:t>在键盘内键入</w:t>
+      </w:r>
+      <w:r>
+        <w:rPr>
+          <w:rFonts w:hint="eastAsia"/>
+        </w:rPr>
+        <w:t>TAB</w:t>
+      </w:r>
+      <w:r>
+        <w:rPr>
+          <w:rFonts w:hint="eastAsia"/>
+        </w:rPr>
+        <w:t>键显示当前支持的命令列表：</w:t>
+      </w:r>
+    </w:p>
+    <w:tbl>
+      <w:tblPr>
+        <w:tblStyle w:val="a4"/>
+        <w:tblW w:w="0" w:type="auto"/>
+        <w:tblLook w:val="04A0"/>
+      </w:tblPr>
+      <w:tblGrid>
+        <w:gridCol w:w="2130"/>
+        <w:gridCol w:w="2130"/>
+        <w:gridCol w:w="2131"/>
+        <w:gridCol w:w="2131"/>
+      </w:tblGrid>
+      <w:tr>
+        <w:tc>
+          <w:tcPr>
+            <w:tcW w:w="2130" w:type="dxa"/>
+          </w:tcPr>
+          <w:p>
+            <w:pPr>
+              <w:spacing w:line="220" w:lineRule="atLeast"/>
+            </w:pPr>
+            <w:r>
+              <w:rPr>
+                <w:rFonts w:hint="eastAsia"/>
+              </w:rPr>
+              <w:t>序号</w:t>
+            </w:r>
+          </w:p>
+        </w:tc>
+        <w:tc>
+          <w:tcPr>
+            <w:tcW w:w="2130" w:type="dxa"/>
+          </w:tcPr>
+          <w:p>
+            <w:pPr>
+              <w:spacing w:line="220" w:lineRule="atLeast"/>
+            </w:pPr>
+            <w:r>
+              <w:rPr>
+                <w:rFonts w:hint="eastAsia"/>
+              </w:rPr>
+              <w:t>命令</w:t>
+            </w:r>
+          </w:p>
+        </w:tc>
+        <w:tc>
+          <w:tcPr>
+            <w:tcW w:w="2131" w:type="dxa"/>
+          </w:tcPr>
+          <w:p>
+            <w:pPr>
+              <w:spacing w:line="220" w:lineRule="atLeast"/>
+            </w:pPr>
+            <w:r>
+              <w:rPr>
+                <w:rFonts w:hint="eastAsia"/>
+              </w:rPr>
+              <w:t>说明</w:t>
+            </w:r>
+          </w:p>
+        </w:tc>
+        <w:tc>
+          <w:tcPr>
+            <w:tcW w:w="2131" w:type="dxa"/>
+          </w:tcPr>
+          <w:p>
+            <w:pPr>
+              <w:spacing w:line="220" w:lineRule="atLeast"/>
+            </w:pPr>
+            <w:r>
+              <w:rPr>
+                <w:rFonts w:hint="eastAsia"/>
+              </w:rPr>
+              <w:t>备注</w:t>
+            </w:r>
+          </w:p>
+        </w:tc>
+      </w:tr>
+      <w:tr>
+        <w:tc>
+          <w:tcPr>
+            <w:tcW w:w="2130" w:type="dxa"/>
+          </w:tcPr>
+          <w:p>
+            <w:pPr>
+              <w:spacing w:line="220" w:lineRule="atLeast"/>
+            </w:pPr>
+            <w:r>
+              <w:t>1</w:t>
+            </w:r>
+          </w:p>
+        </w:tc>
+        <w:tc>
+          <w:tcPr>
+            <w:tcW w:w="2130" w:type="dxa"/>
+          </w:tcPr>
+          <w:p>
+            <w:pPr>
+              <w:spacing w:line="220" w:lineRule="atLeast"/>
+            </w:pPr>
+            <w:proofErr w:type="spellStart"/>
+            <w:r>
+              <w:rPr>
+                <w:rFonts w:hint="eastAsia"/>
+              </w:rPr>
+              <w:t>hexdump</w:t>
+            </w:r>
+            <w:proofErr w:type="spellEnd"/>
+          </w:p>
+        </w:tc>
+        <w:tc>
+          <w:tcPr>
+            <w:tcW w:w="2131" w:type="dxa"/>
+          </w:tcPr>
+          <w:p>
+            <w:pPr>
+              <w:spacing w:line="220" w:lineRule="atLeast"/>
+            </w:pPr>
+            <w:r>
+              <w:rPr>
+                <w:rFonts w:hint="eastAsia"/>
+              </w:rPr>
+              <w:t>内存打印</w:t>
+            </w:r>
+          </w:p>
+        </w:tc>
+        <w:tc>
+          <w:tcPr>
+            <w:tcW w:w="2131" w:type="dxa"/>
+          </w:tcPr>
+          <w:p>
+            <w:pPr>
+              <w:spacing w:line="220" w:lineRule="atLeast"/>
+            </w:pPr>
+            <w:r>
+              <w:rPr>
+                <w:rFonts w:hint="eastAsia"/>
+              </w:rPr>
+              <w:t>待完善</w:t>
+            </w:r>
+          </w:p>
+        </w:tc>
+      </w:tr>
+      <w:tr>
+        <w:tc>
+          <w:tcPr>
+            <w:tcW w:w="2130" w:type="dxa"/>
+          </w:tcPr>
+          <w:p>
+            <w:pPr>
+              <w:spacing w:line="220" w:lineRule="atLeast"/>
+            </w:pPr>
+            <w:r>
+              <w:t>2</w:t>
+            </w:r>
+          </w:p>
+        </w:tc>
+        <w:tc>
+          <w:tcPr>
+            <w:tcW w:w="2130" w:type="dxa"/>
+          </w:tcPr>
+          <w:p>
+            <w:pPr>
+              <w:spacing w:line="220" w:lineRule="atLeast"/>
+            </w:pPr>
+            <w:r>
+              <w:rPr>
+                <w:rFonts w:hint="eastAsia"/>
+              </w:rPr>
+              <w:t>quit</w:t>
+            </w:r>
+          </w:p>
+        </w:tc>
+        <w:tc>
+          <w:tcPr>
+            <w:tcW w:w="2131" w:type="dxa"/>
+          </w:tcPr>
+          <w:p>
+            <w:pPr>
+              <w:spacing w:line="220" w:lineRule="atLeast"/>
+            </w:pPr>
+            <w:r>
+              <w:rPr>
+                <w:rFonts w:hint="eastAsia"/>
+              </w:rPr>
+              <w:t>重启动</w:t>
+            </w:r>
+            <w:proofErr w:type="spellStart"/>
+            <w:r>
+              <w:rPr>
+                <w:rFonts w:hint="eastAsia"/>
+              </w:rPr>
+              <w:t>mcu</w:t>
+            </w:r>
+            <w:proofErr w:type="spellEnd"/>
+          </w:p>
+        </w:tc>
+        <w:tc>
+          <w:tcPr>
+            <w:tcW w:w="2131" w:type="dxa"/>
+          </w:tcPr>
+          <w:p>
+            <w:pPr>
+              <w:spacing w:line="220" w:lineRule="atLeast"/>
+            </w:pPr>
+            <w:r>
+              <w:rPr>
+                <w:rFonts w:hint="eastAsia"/>
+              </w:rPr>
+              <w:t>OK</w:t>
+            </w:r>
+          </w:p>
+        </w:tc>
+      </w:tr>
+      <w:tr>
+        <w:tc>
+          <w:tcPr>
+            <w:tcW w:w="2130" w:type="dxa"/>
+          </w:tcPr>
+          <w:p>
+            <w:pPr>
+              <w:spacing w:line="220" w:lineRule="atLeast"/>
+            </w:pPr>
+            <w:r>
+              <w:rPr>
+                <w:rFonts w:hint="eastAsia"/>
+              </w:rPr>
+              <w:t>3</w:t>
+            </w:r>
+          </w:p>
+        </w:tc>
+        <w:tc>
+          <w:tcPr>
+            <w:tcW w:w="2130" w:type="dxa"/>
+          </w:tcPr>
+          <w:p>
+            <w:pPr>
+              <w:spacing w:line="220" w:lineRule="atLeast"/>
+              <w:rPr>
+                <w:rFonts w:hint="eastAsia"/>
+              </w:rPr>
+            </w:pPr>
+            <w:r>
+              <w:rPr>
+                <w:rFonts w:hint="eastAsia"/>
+              </w:rPr>
+              <w:t>mode</w:t>
+            </w:r>
+          </w:p>
+        </w:tc>
+        <w:tc>
+          <w:tcPr>
+            <w:tcW w:w="2131" w:type="dxa"/>
+          </w:tcPr>
+          <w:p>
+            <w:pPr>
+              <w:spacing w:line="220" w:lineRule="atLeast"/>
+              <w:rPr>
+                <w:rFonts w:hint="eastAsia"/>
+              </w:rPr>
+            </w:pPr>
+            <w:r>
+              <w:rPr>
+                <w:rFonts w:hint="eastAsia"/>
+              </w:rPr>
+              <w:t>mode 0|1|2: CW</w:t>
+            </w:r>
+          </w:p>
+          <w:p>
+            <w:pPr>
+              <w:spacing w:line="220" w:lineRule="atLeast"/>
+              <w:rPr>
+                <w:rFonts w:hint="eastAsia"/>
+              </w:rPr>
+            </w:pPr>
+            <w:r>
+              <w:rPr>
+                <w:rFonts w:hint="eastAsia"/>
+              </w:rPr>
+              <w:t>mode 3: FSK</w:t>
+            </w:r>
+          </w:p>
+        </w:tc>
+        <w:tc>
+          <w:tcPr>
+            <w:tcW w:w="2131" w:type="dxa"/>
+          </w:tcPr>
+          <w:p>
+            <w:pPr>
+              <w:spacing w:line="220" w:lineRule="atLeast"/>
+              <w:rPr>
+                <w:rFonts w:hint="eastAsia"/>
+              </w:rPr>
+            </w:pPr>
+            <w:r>
+              <w:rPr>
+                <w:rFonts w:hint="eastAsia"/>
+              </w:rPr>
+              <w:t>OK</w:t>
+            </w:r>
+          </w:p>
+        </w:tc>
+      </w:tr>
+      <w:tr>
+        <w:tc>
+          <w:tcPr>
+            <w:tcW w:w="2130" w:type="dxa"/>
+          </w:tcPr>
+          <w:p>
+            <w:pPr>
+              <w:spacing w:line="220" w:lineRule="atLeast"/>
+              <w:rPr>
+                <w:rFonts w:hint="eastAsia"/>
+              </w:rPr>
+            </w:pPr>
+            <w:r>
+              <w:rPr>
+                <w:rFonts w:hint="eastAsia"/>
+              </w:rPr>
+              <w:t>4</w:t>
+            </w:r>
+          </w:p>
+        </w:tc>
+        <w:tc>
+          <w:tcPr>
+            <w:tcW w:w="2130" w:type="dxa"/>
+          </w:tcPr>
+          <w:p>
+            <w:pPr>
+              <w:spacing w:line="220" w:lineRule="atLeast"/>
+              <w:rPr>
+                <w:rFonts w:hint="eastAsia"/>
+              </w:rPr>
+            </w:pPr>
+            <w:r>
+              <w:rPr>
+                <w:rFonts w:hint="eastAsia"/>
+              </w:rPr>
+              <w:t>stop</w:t>
+            </w:r>
+          </w:p>
+        </w:tc>
+        <w:tc>
+          <w:tcPr>
+            <w:tcW w:w="2131" w:type="dxa"/>
+          </w:tcPr>
+          <w:p>
+            <w:pPr>
+              <w:spacing w:line="220" w:lineRule="atLeast"/>
+              <w:rPr>
+                <w:rFonts w:hint="eastAsia"/>
+              </w:rPr>
+            </w:pPr>
+            <w:r>
+              <w:rPr>
+                <w:rFonts w:hint="eastAsia"/>
+              </w:rPr>
+              <w:t>停止采集</w:t>
+            </w:r>
+          </w:p>
+        </w:tc>
+        <w:tc>
+          <w:tcPr>
+            <w:tcW w:w="2131" w:type="dxa"/>
+          </w:tcPr>
+          <w:p>
+            <w:pPr>
+              <w:spacing w:line="220" w:lineRule="atLeast"/>
+              <w:rPr>
+                <w:rFonts w:hint="eastAsia"/>
+              </w:rPr>
+            </w:pPr>
+            <w:r>
+              <w:rPr>
+                <w:rFonts w:hint="eastAsia"/>
+              </w:rPr>
+              <w:t>OK</w:t>
+            </w:r>
+          </w:p>
+        </w:tc>
+      </w:tr>
+      <w:tr>
+        <w:tc>
+          <w:tcPr>
+            <w:tcW w:w="2130" w:type="dxa"/>
+          </w:tcPr>
+          <w:p>
+            <w:pPr>
+              <w:spacing w:line="220" w:lineRule="atLeast"/>
+              <w:rPr>
+                <w:rFonts w:hint="eastAsia"/>
+              </w:rPr>
+            </w:pPr>
+            <w:r>
+              <w:rPr>
+                <w:rFonts w:hint="eastAsia"/>
+              </w:rPr>
+              <w:t>5</w:t>
+            </w:r>
+          </w:p>
+        </w:tc>
+        <w:tc>
+          <w:tcPr>
+            <w:tcW w:w="2130" w:type="dxa"/>
+          </w:tcPr>
+          <w:p>
+            <w:pPr>
+              <w:spacing w:line="220" w:lineRule="atLeast"/>
+              <w:rPr>
+                <w:rFonts w:hint="eastAsia"/>
+              </w:rPr>
+            </w:pPr>
+            <w:r>
+              <w:rPr>
+                <w:rFonts w:hint="eastAsia"/>
+              </w:rPr>
+              <w:t>start</w:t>
+            </w:r>
+          </w:p>
+        </w:tc>
+        <w:tc>
+          <w:tcPr>
+            <w:tcW w:w="2131" w:type="dxa"/>
+          </w:tcPr>
+          <w:p>
+            <w:pPr>
+              <w:spacing w:line="220" w:lineRule="atLeast"/>
+              <w:rPr>
+                <w:rFonts w:hint="eastAsia"/>
+              </w:rPr>
+            </w:pPr>
+            <w:r>
+              <w:rPr>
+                <w:rFonts w:hint="eastAsia"/>
+              </w:rPr>
+              <w:t>开始启动采集</w:t>
+            </w:r>
+          </w:p>
+        </w:tc>
+        <w:tc>
+          <w:tcPr>
+            <w:tcW w:w="2131" w:type="dxa"/>
+          </w:tcPr>
+          <w:p>
+            <w:pPr>
+              <w:spacing w:line="220" w:lineRule="atLeast"/>
+              <w:rPr>
+                <w:rFonts w:hint="eastAsia"/>
+              </w:rPr>
+            </w:pPr>
+            <w:r>
+              <w:rPr>
+                <w:rFonts w:hint="eastAsia"/>
+              </w:rPr>
+              <w:t>OK</w:t>
+            </w:r>
+          </w:p>
+        </w:tc>
+      </w:tr>
+    </w:tbl>
+    <w:p>
+      <w:pPr>
+        <w:spacing w:line="220" w:lineRule="atLeast"/>
+        <w:rPr>
+          <w:rFonts w:hint="eastAsia"/>
+        </w:rPr>
+      </w:pPr>
+    </w:p>
+    <w:p>
+      <w:pPr>
+        <w:spacing w:line="220" w:lineRule="atLeast"/>
+        <w:rPr>
+          <w:rFonts w:hint="eastAsia"/>
+        </w:rPr>
+      </w:pPr>
+    </w:p>
+    <w:p>
+      <w:pPr>
+        <w:spacing w:line="220" w:lineRule="atLeast"/>
+        <w:rPr>
+          <w:rFonts w:hint="eastAsia"/>
+        </w:rPr>
+      </w:pPr>
+    </w:p>
+    <w:p>
+      <w:pPr>
+        <w:spacing w:line="220" w:lineRule="atLeast"/>
       </w:pPr>
     </w:p>
     <w:sectPr>
+      <w:footerReference w:type="default" r:id="rId7"/>
       <w:pgSz w:w="11906" w:h="16838"/>
       <w:pgMar w:top="1440" w:right="1800" w:bottom="1440" w:left="1800" w:header="708" w:footer="708" w:gutter="0"/>
       <w:cols w:space="708"/>
@@ -15,6 +646,180 @@
     </w:sectPr>
   </w:body>
 </w:document>
+</file>
+
+<file path=word/endnotes.xml><?xml version="1.0" encoding="utf-8"?>
+<w:endnotes xmlns:ve="http://schemas.openxmlformats.org/markup-compatibility/2006" xmlns:o="urn:schemas-microsoft-com:office:office" xmlns:r="http://schemas.openxmlformats.org/officeDocument/2006/relationships" xmlns:m="http://schemas.openxmlformats.org/officeDocument/2006/math" xmlns:v="urn:schemas-microsoft-com:vml" xmlns:wp="http://schemas.openxmlformats.org/drawingml/2006/wordprocessingDrawing" xmlns:w10="urn:schemas-microsoft-com:office:word" xmlns:w="http://schemas.openxmlformats.org/wordprocessingml/2006/main" xmlns:wne="http://schemas.microsoft.com/office/word/2006/wordml">
+  <w:endnote w:type="separator" w:id="-1">
+    <w:p>
+      <w:pPr>
+        <w:spacing w:after="0"/>
+      </w:pPr>
+      <w:r>
+        <w:separator/>
+      </w:r>
+    </w:p>
+  </w:endnote>
+  <w:endnote w:type="continuationSeparator" w:id="0">
+    <w:p>
+      <w:pPr>
+        <w:spacing w:after="0"/>
+      </w:pPr>
+      <w:r>
+        <w:continuationSeparator/>
+      </w:r>
+    </w:p>
+  </w:endnote>
+</w:endnotes>
+</file>
+
+<file path=word/footer1.xml><?xml version="1.0" encoding="utf-8"?>
+<w:ftr xmlns:ve="http://schemas.openxmlformats.org/markup-compatibility/2006" xmlns:o="urn:schemas-microsoft-com:office:office" xmlns:r="http://schemas.openxmlformats.org/officeDocument/2006/relationships" xmlns:m="http://schemas.openxmlformats.org/officeDocument/2006/math" xmlns:v="urn:schemas-microsoft-com:vml" xmlns:wp="http://schemas.openxmlformats.org/drawingml/2006/wordprocessingDrawing" xmlns:w10="urn:schemas-microsoft-com:office:word" xmlns:w="http://schemas.openxmlformats.org/wordprocessingml/2006/main" xmlns:wne="http://schemas.microsoft.com/office/word/2006/wordml">
+  <w:sdt>
+    <w:sdtPr>
+      <w:id w:val="18073485"/>
+      <w:docPartObj>
+        <w:docPartGallery w:val="Page Numbers (Bottom of Page)"/>
+        <w:docPartUnique/>
+      </w:docPartObj>
+    </w:sdtPr>
+    <w:sdtContent>
+      <w:sdt>
+        <w:sdtPr>
+          <w:id w:val="171357217"/>
+          <w:docPartObj>
+            <w:docPartGallery w:val="Page Numbers (Top of Page)"/>
+            <w:docPartUnique/>
+          </w:docPartObj>
+        </w:sdtPr>
+        <w:sdtContent>
+          <w:p>
+            <w:pPr>
+              <w:pStyle w:val="a6"/>
+              <w:jc w:val="center"/>
+            </w:pPr>
+            <w:r>
+              <w:rPr>
+                <w:lang w:val="zh-CN"/>
+              </w:rPr>
+              <w:t xml:space="preserve"> </w:t>
+            </w:r>
+            <w:r>
+              <w:rPr>
+                <w:b/>
+                <w:sz w:val="24"/>
+                <w:szCs w:val="24"/>
+              </w:rPr>
+              <w:fldChar w:fldCharType="begin"/>
+            </w:r>
+            <w:r>
+              <w:rPr>
+                <w:b/>
+              </w:rPr>
+              <w:instrText>PAGE</w:instrText>
+            </w:r>
+            <w:r>
+              <w:rPr>
+                <w:b/>
+                <w:sz w:val="24"/>
+                <w:szCs w:val="24"/>
+              </w:rPr>
+              <w:fldChar w:fldCharType="separate"/>
+            </w:r>
+            <w:r>
+              <w:rPr>
+                <w:b/>
+                <w:noProof/>
+              </w:rPr>
+              <w:t>1</w:t>
+            </w:r>
+            <w:r>
+              <w:rPr>
+                <w:b/>
+                <w:sz w:val="24"/>
+                <w:szCs w:val="24"/>
+              </w:rPr>
+              <w:fldChar w:fldCharType="end"/>
+            </w:r>
+            <w:r>
+              <w:rPr>
+                <w:lang w:val="zh-CN"/>
+              </w:rPr>
+              <w:t xml:space="preserve"> / </w:t>
+            </w:r>
+            <w:r>
+              <w:rPr>
+                <w:b/>
+                <w:sz w:val="24"/>
+                <w:szCs w:val="24"/>
+              </w:rPr>
+              <w:fldChar w:fldCharType="begin"/>
+            </w:r>
+            <w:r>
+              <w:rPr>
+                <w:b/>
+              </w:rPr>
+              <w:instrText>NUMPAGES</w:instrText>
+            </w:r>
+            <w:r>
+              <w:rPr>
+                <w:b/>
+                <w:sz w:val="24"/>
+                <w:szCs w:val="24"/>
+              </w:rPr>
+              <w:fldChar w:fldCharType="separate"/>
+            </w:r>
+            <w:r>
+              <w:rPr>
+                <w:b/>
+                <w:noProof/>
+              </w:rPr>
+              <w:t>1</w:t>
+            </w:r>
+            <w:r>
+              <w:rPr>
+                <w:b/>
+                <w:sz w:val="24"/>
+                <w:szCs w:val="24"/>
+              </w:rPr>
+              <w:fldChar w:fldCharType="end"/>
+            </w:r>
+          </w:p>
+        </w:sdtContent>
+      </w:sdt>
+    </w:sdtContent>
+  </w:sdt>
+  <w:p>
+    <w:pPr>
+      <w:pStyle w:val="a6"/>
+    </w:pPr>
+  </w:p>
+</w:ftr>
+</file>
+
+<file path=word/footnotes.xml><?xml version="1.0" encoding="utf-8"?>
+<w:footnotes xmlns:ve="http://schemas.openxmlformats.org/markup-compatibility/2006" xmlns:o="urn:schemas-microsoft-com:office:office" xmlns:r="http://schemas.openxmlformats.org/officeDocument/2006/relationships" xmlns:m="http://schemas.openxmlformats.org/officeDocument/2006/math" xmlns:v="urn:schemas-microsoft-com:vml" xmlns:wp="http://schemas.openxmlformats.org/drawingml/2006/wordprocessingDrawing" xmlns:w10="urn:schemas-microsoft-com:office:word" xmlns:w="http://schemas.openxmlformats.org/wordprocessingml/2006/main" xmlns:wne="http://schemas.microsoft.com/office/word/2006/wordml">
+  <w:footnote w:type="separator" w:id="-1">
+    <w:p>
+      <w:pPr>
+        <w:spacing w:after="0"/>
+      </w:pPr>
+      <w:r>
+        <w:separator/>
+      </w:r>
+    </w:p>
+  </w:footnote>
+  <w:footnote w:type="continuationSeparator" w:id="0">
+    <w:p>
+      <w:pPr>
+        <w:spacing w:after="0"/>
+      </w:pPr>
+      <w:r>
+        <w:continuationSeparator/>
+      </w:r>
+    </w:p>
+  </w:footnote>
+</w:footnotes>
 </file>
 
 <file path=word/styles.xml><?xml version="1.0" encoding="utf-8"?>
@@ -213,6 +1018,127 @@
     <w:uiPriority w:val="99"/>
     <w:semiHidden/>
     <w:unhideWhenUsed/>
+  </w:style>
+  <w:style w:type="paragraph" w:styleId="a3">
+    <w:name w:val="Balloon Text"/>
+    <w:basedOn w:val="a"/>
+    <w:link w:val="Char"/>
+    <w:uiPriority w:val="99"/>
+    <w:semiHidden/>
+    <w:unhideWhenUsed/>
+    <w:rsid w:val="00F4015B"/>
+    <w:pPr>
+      <w:spacing w:after="0"/>
+    </w:pPr>
+    <w:rPr>
+      <w:sz w:val="18"/>
+      <w:szCs w:val="18"/>
+    </w:rPr>
+  </w:style>
+  <w:style w:type="character" w:customStyle="1" w:styleId="Char">
+    <w:name w:val="批注框文本 Char"/>
+    <w:basedOn w:val="a0"/>
+    <w:link w:val="a3"/>
+    <w:uiPriority w:val="99"/>
+    <w:semiHidden/>
+    <w:rsid w:val="00F4015B"/>
+    <w:rPr>
+      <w:rFonts w:ascii="Tahoma" w:hAnsi="Tahoma"/>
+      <w:sz w:val="18"/>
+      <w:szCs w:val="18"/>
+    </w:rPr>
+  </w:style>
+  <w:style w:type="table" w:styleId="a4">
+    <w:name w:val="Table Grid"/>
+    <w:basedOn w:val="a1"/>
+    <w:uiPriority w:val="59"/>
+    <w:rsid w:val="002F2EA2"/>
+    <w:pPr>
+      <w:spacing w:after="0" w:line="240" w:lineRule="auto"/>
+    </w:pPr>
+    <w:tblPr>
+      <w:tblInd w:w="0" w:type="dxa"/>
+      <w:tblBorders>
+        <w:top w:val="single" w:sz="4" w:space="0" w:color="auto"/>
+        <w:left w:val="single" w:sz="4" w:space="0" w:color="auto"/>
+        <w:bottom w:val="single" w:sz="4" w:space="0" w:color="auto"/>
+        <w:right w:val="single" w:sz="4" w:space="0" w:color="auto"/>
+        <w:insideH w:val="single" w:sz="4" w:space="0" w:color="auto"/>
+        <w:insideV w:val="single" w:sz="4" w:space="0" w:color="auto"/>
+      </w:tblBorders>
+      <w:tblCellMar>
+        <w:top w:w="0" w:type="dxa"/>
+        <w:left w:w="108" w:type="dxa"/>
+        <w:bottom w:w="0" w:type="dxa"/>
+        <w:right w:w="108" w:type="dxa"/>
+      </w:tblCellMar>
+    </w:tblPr>
+  </w:style>
+  <w:style w:type="paragraph" w:styleId="a5">
+    <w:name w:val="header"/>
+    <w:basedOn w:val="a"/>
+    <w:link w:val="Char0"/>
+    <w:uiPriority w:val="99"/>
+    <w:semiHidden/>
+    <w:unhideWhenUsed/>
+    <w:rsid w:val="00364B81"/>
+    <w:pPr>
+      <w:pBdr>
+        <w:bottom w:val="single" w:sz="6" w:space="1" w:color="auto"/>
+      </w:pBdr>
+      <w:tabs>
+        <w:tab w:val="center" w:pos="4153"/>
+        <w:tab w:val="right" w:pos="8306"/>
+      </w:tabs>
+      <w:jc w:val="center"/>
+    </w:pPr>
+    <w:rPr>
+      <w:sz w:val="18"/>
+      <w:szCs w:val="18"/>
+    </w:rPr>
+  </w:style>
+  <w:style w:type="character" w:customStyle="1" w:styleId="Char0">
+    <w:name w:val="页眉 Char"/>
+    <w:basedOn w:val="a0"/>
+    <w:link w:val="a5"/>
+    <w:uiPriority w:val="99"/>
+    <w:semiHidden/>
+    <w:rsid w:val="00364B81"/>
+    <w:rPr>
+      <w:rFonts w:ascii="Tahoma" w:hAnsi="Tahoma"/>
+      <w:sz w:val="18"/>
+      <w:szCs w:val="18"/>
+    </w:rPr>
+  </w:style>
+  <w:style w:type="paragraph" w:styleId="a6">
+    <w:name w:val="footer"/>
+    <w:basedOn w:val="a"/>
+    <w:link w:val="Char1"/>
+    <w:uiPriority w:val="99"/>
+    <w:unhideWhenUsed/>
+    <w:rsid w:val="00364B81"/>
+    <w:pPr>
+      <w:tabs>
+        <w:tab w:val="center" w:pos="4153"/>
+        <w:tab w:val="right" w:pos="8306"/>
+      </w:tabs>
+    </w:pPr>
+    <w:rPr>
+      <w:sz w:val="18"/>
+      <w:szCs w:val="18"/>
+    </w:rPr>
+  </w:style>
+  <w:style w:type="character" w:customStyle="1" w:styleId="Char1">
+    <w:name w:val="页脚 Char"/>
+    <w:basedOn w:val="a0"/>
+    <w:link w:val="a6"/>
+    <w:uiPriority w:val="99"/>
+    <w:rsid w:val="00364B81"/>
+    <w:rPr>
+      <w:rFonts w:ascii="Tahoma" w:hAnsi="Tahoma"/>
+      <w:sz w:val="18"/>
+      <w:szCs w:val="18"/>
+    </w:rPr>
   </w:style>
 </w:styles>
 </file>

</xml_diff>